<commit_message>
Change Table2D structure to allow variadic template arguments
</commit_message>
<xml_diff>
--- a/doc/doxygen/Image introduction and explanation.docx
+++ b/doc/doxygen/Image introduction and explanation.docx
@@ -3,6 +3,9 @@
 <w:document xmlns:wpc="http://schemas.microsoft.com/office/word/2010/wordprocessingCanvas" xmlns:cx="http://schemas.microsoft.com/office/drawing/2014/chartex" xmlns:cx1="http://schemas.microsoft.com/office/drawing/2015/9/8/chartex" xmlns:cx2="http://schemas.microsoft.com/office/drawing/2015/10/21/chartex" xmlns:cx3="http://schemas.microsoft.com/office/drawing/2016/5/9/chartex" xmlns:cx4="http://schemas.microsoft.com/office/drawing/2016/5/10/chartex" xmlns:cx5="http://schemas.microsoft.com/office/drawing/2016/5/11/chartex" xmlns:cx6="http://schemas.microsoft.com/office/drawing/2016/5/12/chartex" xmlns:cx7="http://schemas.microsoft.com/office/drawing/2016/5/13/chartex" xmlns:cx8="http://schemas.microsoft.com/office/drawing/2016/5/14/chartex" xmlns:mc="http://schemas.openxmlformats.org/markup-compatibility/2006" xmlns:aink="http://schemas.microsoft.com/office/drawing/2016/ink" xmlns:am3d="http://schemas.microsoft.com/office/drawing/2017/model3d" xmlns:o="urn:schemas-microsoft-com:office:office" xmlns:r="http://schemas.openxmlformats.org/officeDocument/2006/relationships" xmlns:m="http://schemas.openxmlformats.org/officeDocument/2006/math" xmlns:v="urn:schemas-microsoft-com:vml" xmlns:wp14="http://schemas.microsoft.com/office/word/2010/wordprocessingDrawing" xmlns:wp="http://schemas.openxmlformats.org/drawingml/2006/wordprocessingDrawing" xmlns:w10="urn:schemas-microsoft-com:office:word" xmlns:w="http://schemas.openxmlformats.org/wordprocessingml/2006/main" xmlns:w14="http://schemas.microsoft.com/office/word/2010/wordml" xmlns:w15="http://schemas.microsoft.com/office/word/2012/wordml" xmlns:w16cid="http://schemas.microsoft.com/office/word/2016/wordml/cid" xmlns:w16se="http://schemas.microsoft.com/office/word/2015/wordml/symex" xmlns:wpg="http://schemas.microsoft.com/office/word/2010/wordprocessingGroup" xmlns:wpi="http://schemas.microsoft.com/office/word/2010/wordprocessingInk" xmlns:wne="http://schemas.microsoft.com/office/word/2006/wordml" xmlns:wps="http://schemas.microsoft.com/office/word/2010/wordprocessingShape" mc:Ignorable="w14 w15 w16se w16cid wp14">
   <w:body>
     <w:p>
+      <w:pPr>
+        <w:jc w:val="both"/>
+      </w:pPr>
       <w:r>
         <w:t xml:space="preserve">The ECVL library develops around </w:t>
       </w:r>
@@ -10,16 +13,13 @@
         <w:t xml:space="preserve">the Image object which represent the core of the entire library. An Image is an object that stores data in a multi-dimensional tensor. It is composed by many different attributes and methods and can be extended with template Views to simplify the work of the programmer. In the following, an exhaustive explanation of how an Image works and can be used, together with the motivations behind the chosen structure  </w:t>
       </w:r>
       <w:r>
-        <w:t>ar</w:t>
-      </w:r>
-      <w:bookmarkStart w:id="0" w:name="_GoBack"/>
-      <w:bookmarkEnd w:id="0"/>
-      <w:r>
-        <w:t>e</w:t>
+        <w:t>are</w:t>
       </w:r>
       <w:r>
         <w:t xml:space="preserve"> reported.</w:t>
       </w:r>
+      <w:bookmarkStart w:id="0" w:name="_GoBack"/>
+      <w:bookmarkEnd w:id="0"/>
     </w:p>
     <w:sectPr>
       <w:pgSz w:w="11906" w:h="16838"/>
@@ -154,6 +154,7 @@
     <w:lsdException w:name="HTML Sample" w:semiHidden="1" w:unhideWhenUsed="1"/>
     <w:lsdException w:name="HTML Typewriter" w:semiHidden="1" w:unhideWhenUsed="1"/>
     <w:lsdException w:name="HTML Variable" w:semiHidden="1" w:unhideWhenUsed="1"/>
+    <w:lsdException w:name="Normal Table" w:semiHidden="1" w:unhideWhenUsed="1"/>
     <w:lsdException w:name="annotation subject" w:semiHidden="1" w:unhideWhenUsed="1"/>
     <w:lsdException w:name="No List" w:semiHidden="1" w:unhideWhenUsed="1"/>
     <w:lsdException w:name="Outline List 1" w:semiHidden="1" w:unhideWhenUsed="1"/>
@@ -200,8 +201,10 @@
     <w:lsdException w:name="Table Subtle 2" w:semiHidden="1" w:unhideWhenUsed="1"/>
     <w:lsdException w:name="Table Web 1" w:semiHidden="1" w:unhideWhenUsed="1"/>
     <w:lsdException w:name="Table Web 2" w:semiHidden="1" w:unhideWhenUsed="1"/>
+    <w:lsdException w:name="Table Web 3" w:semiHidden="1" w:unhideWhenUsed="1"/>
     <w:lsdException w:name="Balloon Text" w:semiHidden="1" w:unhideWhenUsed="1"/>
     <w:lsdException w:name="Table Grid" w:uiPriority="39"/>
+    <w:lsdException w:name="Table Theme" w:semiHidden="1" w:unhideWhenUsed="1"/>
     <w:lsdException w:name="Placeholder Text" w:semiHidden="1"/>
     <w:lsdException w:name="No Spacing" w:uiPriority="1" w:qFormat="1"/>
     <w:lsdException w:name="Light Shading" w:uiPriority="60"/>

</xml_diff>

<commit_message>
Still thinking about CopyImage function. It may be very hard for the end user to understand the behavior of this function. Maybe we should split it into different functions.
</commit_message>
<xml_diff>
--- a/doc/doxygen/Image introduction and explanation.docx
+++ b/doc/doxygen/Image introduction and explanation.docx
@@ -10,7 +10,7 @@
         <w:t xml:space="preserve">The ECVL library develops around </w:t>
       </w:r>
       <w:r>
-        <w:t xml:space="preserve">the Image object which represent the core of the entire library. An Image is an object that stores data in a multi-dimensional tensor. It is composed by many different attributes and methods and can be extended with template Views to simplify the work of the programmer. In the following, an exhaustive explanation of how an Image works and can be used, together with the motivations behind the chosen structure  </w:t>
+        <w:t xml:space="preserve">the Image object which represent the core of the entire library. An Image is an object that stores data in a multi-dimensional tensor. It is composed by many different attributes and methods and can be extended with template Views to simplify the work of the programmer. In the following, an exhaustive explanation of how an Image works and can be used, together with the motivations behind the chosen structure </w:t>
       </w:r>
       <w:r>
         <w:t>are</w:t>
@@ -20,6 +20,11 @@
       </w:r>
       <w:bookmarkStart w:id="0" w:name="_GoBack"/>
       <w:bookmarkEnd w:id="0"/>
+    </w:p>
+    <w:p>
+      <w:pPr>
+        <w:jc w:val="both"/>
+      </w:pPr>
     </w:p>
     <w:sectPr>
       <w:pgSz w:w="11906" w:h="16838"/>

</xml_diff>